<commit_message>
week 4 and 5
</commit_message>
<xml_diff>
--- a/assets/.docx
+++ b/assets/.docx
@@ -1017,7 +1017,7 @@
     </w:lvl>
   </w:abstractNum>
   <w:abstractNum w:abstractNumId="990">
-    <w:nsid w:val="9231e782"/>
+    <w:nsid w:val="1d657441"/>
     <w:multiLevelType w:val="multilevel"/>
     <w:lvl w:ilvl="0">
       <w:numFmt w:val="bullet"/>
@@ -1098,7 +1098,7 @@
     </w:lvl>
   </w:abstractNum>
   <w:abstractNum w:abstractNumId="991">
-    <w:nsid w:val="61eaf7fd"/>
+    <w:nsid w:val="7c80cd58"/>
     <w:multiLevelType w:val="multilevel"/>
     <w:lvl w:ilvl="0">
       <w:numFmt w:val="bullet"/>

</xml_diff>